<commit_message>
Finished individual category analysis. TODO: Pivot analysis
</commit_message>
<xml_diff>
--- a/task/TaskDescription.docx
+++ b/task/TaskDescription.docx
@@ -49,6 +49,16 @@
       </w:r>
     </w:p>
     <w:p>
+      <w:pPr>
+        <w:pStyle w:val="ListParagraph"/>
+        <w:numPr>
+          <w:ilvl w:val="0"/>
+          <w:numId w:val="1"/>
+        </w:numPr>
+      </w:pPr>
+      <w:r>
+        <w:t xml:space="preserve"> </w:t>
+      </w:r>
       <w:r>
         <w:t xml:space="preserve">Number </w:t>
       </w:r>
@@ -60,6 +70,16 @@
       </w:r>
     </w:p>
     <w:p>
+      <w:pPr>
+        <w:pStyle w:val="ListParagraph"/>
+        <w:numPr>
+          <w:ilvl w:val="0"/>
+          <w:numId w:val="1"/>
+        </w:numPr>
+      </w:pPr>
+      <w:r>
+        <w:t xml:space="preserve"> </w:t>
+      </w:r>
       <w:r>
         <w:t xml:space="preserve">Number /% </w:t>
       </w:r>
@@ -68,6 +88,16 @@
       </w:r>
     </w:p>
     <w:p>
+      <w:pPr>
+        <w:pStyle w:val="ListParagraph"/>
+        <w:numPr>
+          <w:ilvl w:val="0"/>
+          <w:numId w:val="1"/>
+        </w:numPr>
+      </w:pPr>
+      <w:r>
+        <w:t xml:space="preserve"> </w:t>
+      </w:r>
       <w:r>
         <w:t xml:space="preserve">Number /% </w:t>
       </w:r>
@@ -88,6 +118,16 @@
       </w:r>
     </w:p>
     <w:p>
+      <w:pPr>
+        <w:pStyle w:val="ListParagraph"/>
+        <w:numPr>
+          <w:ilvl w:val="0"/>
+          <w:numId w:val="1"/>
+        </w:numPr>
+      </w:pPr>
+      <w:r>
+        <w:t xml:space="preserve"> </w:t>
+      </w:r>
       <w:r>
         <w:t xml:space="preserve">Number /% </w:t>
       </w:r>
@@ -99,6 +139,16 @@
       </w:r>
     </w:p>
     <w:p>
+      <w:pPr>
+        <w:pStyle w:val="ListParagraph"/>
+        <w:numPr>
+          <w:ilvl w:val="0"/>
+          <w:numId w:val="1"/>
+        </w:numPr>
+      </w:pPr>
+      <w:r>
+        <w:t xml:space="preserve"> </w:t>
+      </w:r>
       <w:r>
         <w:t xml:space="preserve">Number /% </w:t>
       </w:r>
@@ -112,6 +162,16 @@
       <w:proofErr w:type="spellEnd"/>
     </w:p>
     <w:p>
+      <w:pPr>
+        <w:pStyle w:val="ListParagraph"/>
+        <w:numPr>
+          <w:ilvl w:val="0"/>
+          <w:numId w:val="1"/>
+        </w:numPr>
+      </w:pPr>
+      <w:r>
+        <w:t xml:space="preserve"> </w:t>
+      </w:r>
       <w:r>
         <w:t xml:space="preserve">Number /% </w:t>
       </w:r>
@@ -119,12 +179,21 @@
         <w:t>considering retirement</w:t>
       </w:r>
     </w:p>
+    <w:p/>
     <w:p>
       <w:r>
         <w:t xml:space="preserve">Number /% </w:t>
       </w:r>
       <w:r>
-        <w:t>in the following three degree categories:</w:t>
+        <w:t xml:space="preserve">in the following </w:t>
+      </w:r>
+      <w:proofErr w:type="gramStart"/>
+      <w:r>
+        <w:t>three degree</w:t>
+      </w:r>
+      <w:proofErr w:type="gramEnd"/>
+      <w:r>
+        <w:t xml:space="preserve"> categories:</w:t>
       </w:r>
     </w:p>
     <w:p>
@@ -322,6 +391,103 @@
     </w:sectPr>
   </w:body>
 </w:document>
+</file>
+
+<file path=word/numbering.xml><?xml version="1.0" encoding="utf-8"?>
+<w:numbering xmlns:wpc="http://schemas.microsoft.com/office/word/2010/wordprocessingCanvas" xmlns:cx="http://schemas.microsoft.com/office/drawing/2014/chartex" xmlns:cx1="http://schemas.microsoft.com/office/drawing/2015/9/8/chartex" xmlns:cx2="http://schemas.microsoft.com/office/drawing/2015/10/21/chartex" xmlns:cx3="http://schemas.microsoft.com/office/drawing/2016/5/9/chartex" xmlns:cx4="http://schemas.microsoft.com/office/drawing/2016/5/10/chartex" xmlns:cx5="http://schemas.microsoft.com/office/drawing/2016/5/11/chartex" xmlns:cx6="http://schemas.microsoft.com/office/drawing/2016/5/12/chartex" xmlns:cx7="http://schemas.microsoft.com/office/drawing/2016/5/13/chartex" xmlns:cx8="http://schemas.microsoft.com/office/drawing/2016/5/14/chartex" xmlns:mc="http://schemas.openxmlformats.org/markup-compatibility/2006" xmlns:aink="http://schemas.microsoft.com/office/drawing/2016/ink" xmlns:am3d="http://schemas.microsoft.com/office/drawing/2017/model3d" xmlns:o="urn:schemas-microsoft-com:office:office" xmlns:oel="http://schemas.microsoft.com/office/2019/extlst" xmlns:r="http://schemas.openxmlformats.org/officeDocument/2006/relationships" xmlns:m="http://schemas.openxmlformats.org/officeDocument/2006/math" xmlns:v="urn:schemas-microsoft-com:vml" xmlns:wp14="http://schemas.microsoft.com/office/word/2010/wordprocessingDrawing" xmlns:wp="http://schemas.openxmlformats.org/drawingml/2006/wordprocessingDrawing" xmlns:w10="urn:schemas-microsoft-com:office:word" xmlns:w="http://schemas.openxmlformats.org/wordprocessingml/2006/main" xmlns:w14="http://schemas.microsoft.com/office/word/2010/wordml" xmlns:w15="http://schemas.microsoft.com/office/word/2012/wordml" xmlns:w16cex="http://schemas.microsoft.com/office/word/2018/wordml/cex" xmlns:w16cid="http://schemas.microsoft.com/office/word/2016/wordml/cid" xmlns:w16="http://schemas.microsoft.com/office/word/2018/wordml" xmlns:w16du="http://schemas.microsoft.com/office/word/2023/wordml/word16du" xmlns:w16sdtdh="http://schemas.microsoft.com/office/word/2020/wordml/sdtdatahash" xmlns:w16se="http://schemas.microsoft.com/office/word/2015/wordml/symex" xmlns:wpg="http://schemas.microsoft.com/office/word/2010/wordprocessingGroup" xmlns:wpi="http://schemas.microsoft.com/office/word/2010/wordprocessingInk" xmlns:wne="http://schemas.microsoft.com/office/word/2006/wordml" xmlns:wps="http://schemas.microsoft.com/office/word/2010/wordprocessingShape" mc:Ignorable="w14 w15 w16se w16cid w16 w16cex w16sdtdh w16du wp14">
+  <w:abstractNum w:abstractNumId="0" w15:restartNumberingAfterBreak="0">
+    <w:nsid w:val="187207DB"/>
+    <w:multiLevelType w:val="hybridMultilevel"/>
+    <w:tmpl w:val="E8803E44"/>
+    <w:lvl w:ilvl="0" w:tplc="0409000F">
+      <w:start w:val="1"/>
+      <w:numFmt w:val="decimal"/>
+      <w:lvlText w:val="%1."/>
+      <w:lvlJc w:val="left"/>
+      <w:pPr>
+        <w:ind w:left="720" w:hanging="360"/>
+      </w:pPr>
+      <w:rPr>
+        <w:rFonts w:hint="default"/>
+      </w:rPr>
+    </w:lvl>
+    <w:lvl w:ilvl="1" w:tplc="04090019" w:tentative="1">
+      <w:start w:val="1"/>
+      <w:numFmt w:val="lowerLetter"/>
+      <w:lvlText w:val="%2."/>
+      <w:lvlJc w:val="left"/>
+      <w:pPr>
+        <w:ind w:left="1440" w:hanging="360"/>
+      </w:pPr>
+    </w:lvl>
+    <w:lvl w:ilvl="2" w:tplc="0409001B" w:tentative="1">
+      <w:start w:val="1"/>
+      <w:numFmt w:val="lowerRoman"/>
+      <w:lvlText w:val="%3."/>
+      <w:lvlJc w:val="right"/>
+      <w:pPr>
+        <w:ind w:left="2160" w:hanging="180"/>
+      </w:pPr>
+    </w:lvl>
+    <w:lvl w:ilvl="3" w:tplc="0409000F" w:tentative="1">
+      <w:start w:val="1"/>
+      <w:numFmt w:val="decimal"/>
+      <w:lvlText w:val="%4."/>
+      <w:lvlJc w:val="left"/>
+      <w:pPr>
+        <w:ind w:left="2880" w:hanging="360"/>
+      </w:pPr>
+    </w:lvl>
+    <w:lvl w:ilvl="4" w:tplc="04090019" w:tentative="1">
+      <w:start w:val="1"/>
+      <w:numFmt w:val="lowerLetter"/>
+      <w:lvlText w:val="%5."/>
+      <w:lvlJc w:val="left"/>
+      <w:pPr>
+        <w:ind w:left="3600" w:hanging="360"/>
+      </w:pPr>
+    </w:lvl>
+    <w:lvl w:ilvl="5" w:tplc="0409001B" w:tentative="1">
+      <w:start w:val="1"/>
+      <w:numFmt w:val="lowerRoman"/>
+      <w:lvlText w:val="%6."/>
+      <w:lvlJc w:val="right"/>
+      <w:pPr>
+        <w:ind w:left="4320" w:hanging="180"/>
+      </w:pPr>
+    </w:lvl>
+    <w:lvl w:ilvl="6" w:tplc="0409000F" w:tentative="1">
+      <w:start w:val="1"/>
+      <w:numFmt w:val="decimal"/>
+      <w:lvlText w:val="%7."/>
+      <w:lvlJc w:val="left"/>
+      <w:pPr>
+        <w:ind w:left="5040" w:hanging="360"/>
+      </w:pPr>
+    </w:lvl>
+    <w:lvl w:ilvl="7" w:tplc="04090019" w:tentative="1">
+      <w:start w:val="1"/>
+      <w:numFmt w:val="lowerLetter"/>
+      <w:lvlText w:val="%8."/>
+      <w:lvlJc w:val="left"/>
+      <w:pPr>
+        <w:ind w:left="5760" w:hanging="360"/>
+      </w:pPr>
+    </w:lvl>
+    <w:lvl w:ilvl="8" w:tplc="0409001B" w:tentative="1">
+      <w:start w:val="1"/>
+      <w:numFmt w:val="lowerRoman"/>
+      <w:lvlText w:val="%9."/>
+      <w:lvlJc w:val="right"/>
+      <w:pPr>
+        <w:ind w:left="6480" w:hanging="180"/>
+      </w:pPr>
+    </w:lvl>
+  </w:abstractNum>
+  <w:num w:numId="1" w16cid:durableId="67505298">
+    <w:abstractNumId w:val="0"/>
+  </w:num>
+</w:numbering>
 </file>
 
 <file path=word/styles.xml><?xml version="1.0" encoding="utf-8"?>

</xml_diff>

<commit_message>
Finished initial pivot analysis
</commit_message>
<xml_diff>
--- a/task/TaskDescription.docx
+++ b/task/TaskDescription.docx
@@ -155,11 +155,9 @@
       <w:r>
         <w:t xml:space="preserve">needing </w:t>
       </w:r>
-      <w:proofErr w:type="spellStart"/>
-      <w:r>
-        <w:t>accomodations</w:t>
-      </w:r>
-      <w:proofErr w:type="spellEnd"/>
+      <w:r>
+        <w:t>accommodations</w:t>
+      </w:r>
     </w:p>
     <w:p>
       <w:pPr>
@@ -181,29 +179,62 @@
     </w:p>
     <w:p/>
     <w:p>
+      <w:pPr>
+        <w:rPr>
+          <w:b/>
+          <w:bCs/>
+        </w:rPr>
+      </w:pPr>
+      <w:r>
+        <w:rPr>
+          <w:b/>
+          <w:bCs/>
+        </w:rPr>
+        <w:t>Degree Categories</w:t>
+      </w:r>
+    </w:p>
+    <w:p>
       <w:r>
         <w:t xml:space="preserve">Number /% </w:t>
       </w:r>
       <w:r>
-        <w:t xml:space="preserve">in the following </w:t>
-      </w:r>
-      <w:proofErr w:type="gramStart"/>
-      <w:r>
-        <w:t>three degree</w:t>
-      </w:r>
-      <w:proofErr w:type="gramEnd"/>
-      <w:r>
-        <w:t xml:space="preserve"> categories:</w:t>
-      </w:r>
-    </w:p>
-    <w:p>
-      <w:r>
-        <w:t xml:space="preserve">-MD/DO/MBChB </w:t>
-      </w:r>
-    </w:p>
-    <w:p>
-      <w:r>
-        <w:t>-PhD/DPhil/</w:t>
+        <w:t>in the following thre</w:t>
+      </w:r>
+      <w:r>
+        <w:t>e</w:t>
+      </w:r>
+      <w:r>
+        <w:t>:</w:t>
+      </w:r>
+    </w:p>
+    <w:p>
+      <w:pPr>
+        <w:pStyle w:val="ListParagraph"/>
+        <w:numPr>
+          <w:ilvl w:val="0"/>
+          <w:numId w:val="2"/>
+        </w:numPr>
+      </w:pPr>
+      <w:r>
+        <w:t xml:space="preserve">Clinical: </w:t>
+      </w:r>
+      <w:r>
+        <w:t xml:space="preserve">MD/DO/MBChB </w:t>
+      </w:r>
+    </w:p>
+    <w:p>
+      <w:pPr>
+        <w:pStyle w:val="ListParagraph"/>
+        <w:numPr>
+          <w:ilvl w:val="0"/>
+          <w:numId w:val="2"/>
+        </w:numPr>
+      </w:pPr>
+      <w:r>
+        <w:t xml:space="preserve">Non-Clinical: </w:t>
+      </w:r>
+      <w:r>
+        <w:t>PhD/DPhil/</w:t>
       </w:r>
       <w:proofErr w:type="spellStart"/>
       <w:r>
@@ -212,8 +243,15 @@
       <w:proofErr w:type="spellEnd"/>
     </w:p>
     <w:p>
-      <w:r>
-        <w:t xml:space="preserve">-Other </w:t>
+      <w:pPr>
+        <w:pStyle w:val="ListParagraph"/>
+        <w:numPr>
+          <w:ilvl w:val="0"/>
+          <w:numId w:val="2"/>
+        </w:numPr>
+      </w:pPr>
+      <w:r>
+        <w:t xml:space="preserve">Other </w:t>
       </w:r>
       <w:proofErr w:type="gramStart"/>
       <w:r>
@@ -484,8 +522,100 @@
       </w:pPr>
     </w:lvl>
   </w:abstractNum>
+  <w:abstractNum w:abstractNumId="1" w15:restartNumberingAfterBreak="0">
+    <w:nsid w:val="41355709"/>
+    <w:multiLevelType w:val="hybridMultilevel"/>
+    <w:tmpl w:val="242E46F8"/>
+    <w:lvl w:ilvl="0" w:tplc="B2807724">
+      <w:start w:val="1"/>
+      <w:numFmt w:val="decimal"/>
+      <w:lvlText w:val="%1."/>
+      <w:lvlJc w:val="left"/>
+      <w:pPr>
+        <w:ind w:left="1080" w:hanging="360"/>
+      </w:pPr>
+      <w:rPr>
+        <w:rFonts w:hint="default"/>
+      </w:rPr>
+    </w:lvl>
+    <w:lvl w:ilvl="1" w:tplc="04090019" w:tentative="1">
+      <w:start w:val="1"/>
+      <w:numFmt w:val="lowerLetter"/>
+      <w:lvlText w:val="%2."/>
+      <w:lvlJc w:val="left"/>
+      <w:pPr>
+        <w:ind w:left="1800" w:hanging="360"/>
+      </w:pPr>
+    </w:lvl>
+    <w:lvl w:ilvl="2" w:tplc="0409001B" w:tentative="1">
+      <w:start w:val="1"/>
+      <w:numFmt w:val="lowerRoman"/>
+      <w:lvlText w:val="%3."/>
+      <w:lvlJc w:val="right"/>
+      <w:pPr>
+        <w:ind w:left="2520" w:hanging="180"/>
+      </w:pPr>
+    </w:lvl>
+    <w:lvl w:ilvl="3" w:tplc="0409000F" w:tentative="1">
+      <w:start w:val="1"/>
+      <w:numFmt w:val="decimal"/>
+      <w:lvlText w:val="%4."/>
+      <w:lvlJc w:val="left"/>
+      <w:pPr>
+        <w:ind w:left="3240" w:hanging="360"/>
+      </w:pPr>
+    </w:lvl>
+    <w:lvl w:ilvl="4" w:tplc="04090019" w:tentative="1">
+      <w:start w:val="1"/>
+      <w:numFmt w:val="lowerLetter"/>
+      <w:lvlText w:val="%5."/>
+      <w:lvlJc w:val="left"/>
+      <w:pPr>
+        <w:ind w:left="3960" w:hanging="360"/>
+      </w:pPr>
+    </w:lvl>
+    <w:lvl w:ilvl="5" w:tplc="0409001B" w:tentative="1">
+      <w:start w:val="1"/>
+      <w:numFmt w:val="lowerRoman"/>
+      <w:lvlText w:val="%6."/>
+      <w:lvlJc w:val="right"/>
+      <w:pPr>
+        <w:ind w:left="4680" w:hanging="180"/>
+      </w:pPr>
+    </w:lvl>
+    <w:lvl w:ilvl="6" w:tplc="0409000F" w:tentative="1">
+      <w:start w:val="1"/>
+      <w:numFmt w:val="decimal"/>
+      <w:lvlText w:val="%7."/>
+      <w:lvlJc w:val="left"/>
+      <w:pPr>
+        <w:ind w:left="5400" w:hanging="360"/>
+      </w:pPr>
+    </w:lvl>
+    <w:lvl w:ilvl="7" w:tplc="04090019" w:tentative="1">
+      <w:start w:val="1"/>
+      <w:numFmt w:val="lowerLetter"/>
+      <w:lvlText w:val="%8."/>
+      <w:lvlJc w:val="left"/>
+      <w:pPr>
+        <w:ind w:left="6120" w:hanging="360"/>
+      </w:pPr>
+    </w:lvl>
+    <w:lvl w:ilvl="8" w:tplc="0409001B" w:tentative="1">
+      <w:start w:val="1"/>
+      <w:numFmt w:val="lowerRoman"/>
+      <w:lvlText w:val="%9."/>
+      <w:lvlJc w:val="right"/>
+      <w:pPr>
+        <w:ind w:left="6840" w:hanging="180"/>
+      </w:pPr>
+    </w:lvl>
+  </w:abstractNum>
   <w:num w:numId="1" w16cid:durableId="67505298">
     <w:abstractNumId w:val="0"/>
+  </w:num>
+  <w:num w:numId="2" w16cid:durableId="452552482">
+    <w:abstractNumId w:val="1"/>
   </w:num>
 </w:numbering>
 </file>

</xml_diff>

<commit_message>
HMSPromo interest analysis complete
</commit_message>
<xml_diff>
--- a/task/TaskDescription.docx
+++ b/task/TaskDescription.docx
@@ -290,7 +290,10 @@
     </w:p>
     <w:p>
       <w:r>
-        <w:t>-in each of the 6 demographics</w:t>
+        <w:t>-in each of the</w:t>
+      </w:r>
+      <w:r>
+        <w:t xml:space="preserve"> 6 demographics</w:t>
       </w:r>
     </w:p>
     <w:p>
@@ -421,6 +424,53 @@
       </w:r>
     </w:p>
     <w:p/>
+    <w:p>
+      <w:pPr>
+        <w:rPr>
+          <w:b/>
+          <w:bCs/>
+        </w:rPr>
+      </w:pPr>
+      <w:r>
+        <w:rPr>
+          <w:b/>
+          <w:bCs/>
+        </w:rPr>
+        <w:t>* Provide guidance on how to exclude the ‘No Answer’ counts</w:t>
+      </w:r>
+    </w:p>
+    <w:p>
+      <w:pPr>
+        <w:rPr>
+          <w:b/>
+          <w:bCs/>
+        </w:rPr>
+      </w:pPr>
+      <w:r>
+        <w:rPr>
+          <w:b/>
+          <w:bCs/>
+        </w:rPr>
+        <w:lastRenderedPageBreak/>
+        <w:t xml:space="preserve">* Enable deeper cross-tabulation.  E.g. Of those who identified as black, investigate why they are or aren’t interested in HMS Promotion; are </w:t>
+      </w:r>
+      <w:proofErr w:type="gramStart"/>
+      <w:r>
+        <w:rPr>
+          <w:b/>
+          <w:bCs/>
+        </w:rPr>
+        <w:t>the majority of</w:t>
+      </w:r>
+      <w:proofErr w:type="gramEnd"/>
+      <w:r>
+        <w:rPr>
+          <w:b/>
+          <w:bCs/>
+        </w:rPr>
+        <w:t xml:space="preserve"> them long-time Instructors?</w:t>
+      </w:r>
+    </w:p>
     <w:sectPr>
       <w:pgSz w:w="12240" w:h="15840"/>
       <w:pgMar w:top="1440" w:right="1440" w:bottom="1440" w:left="1440" w:header="720" w:footer="720" w:gutter="0"/>

</xml_diff>